<commit_message>
ERD toeveogen in documenten
</commit_message>
<xml_diff>
--- a/Documenten/Installatiehandeling.docx
+++ b/Documenten/Installatiehandeling.docx
@@ -443,8 +443,6 @@
         </w:rPr>
         <w:t>******</w:t>
       </w:r>
-      <w:bookmarkStart w:id="0" w:name="_GoBack"/>
-      <w:bookmarkEnd w:id="0"/>
       <w:r>
         <w:rPr>
           <w:rFonts w:ascii="Arial" w:eastAsia="Times New Roman" w:hAnsi="Arial" w:cs="Arial"/>
@@ -1076,12 +1074,12 @@
       <w:pPr>
         <w:pStyle w:val="Kop1"/>
       </w:pPr>
-      <w:bookmarkStart w:id="1" w:name="_Toc6153512"/>
+      <w:bookmarkStart w:id="0" w:name="_Toc6153512"/>
       <w:r>
         <w:lastRenderedPageBreak/>
         <w:t>Programma’s:</w:t>
       </w:r>
-      <w:bookmarkEnd w:id="1"/>
+      <w:bookmarkEnd w:id="0"/>
     </w:p>
     <w:p>
       <w:pPr>
@@ -1119,11 +1117,11 @@
       <w:pPr>
         <w:pStyle w:val="Kop1"/>
       </w:pPr>
-      <w:bookmarkStart w:id="2" w:name="_Toc6153513"/>
+      <w:bookmarkStart w:id="1" w:name="_Toc6153513"/>
       <w:r>
         <w:t>Database toevoegen:</w:t>
       </w:r>
-      <w:bookmarkEnd w:id="2"/>
+      <w:bookmarkEnd w:id="1"/>
     </w:p>
     <w:p>
       <w:r>
@@ -1436,71 +1434,88 @@
       <w:pPr>
         <w:pStyle w:val="Kop1"/>
       </w:pPr>
-      <w:bookmarkStart w:id="3" w:name="_Toc6153514"/>
+      <w:bookmarkStart w:id="2" w:name="_Toc6153514"/>
       <w:r>
         <w:lastRenderedPageBreak/>
         <w:t>Project installeren:</w:t>
       </w:r>
+      <w:bookmarkEnd w:id="2"/>
+    </w:p>
+    <w:p>
+      <w:r>
+        <w:rPr>
+          <w:b/>
+        </w:rPr>
+        <w:t>Stap 1:</w:t>
+      </w:r>
+      <w:r>
+        <w:t xml:space="preserve"> </w:t>
+      </w:r>
+      <w:r>
+        <w:t>Om het project in “</w:t>
+      </w:r>
+      <w:proofErr w:type="spellStart"/>
+      <w:r>
+        <w:t>IntelliJ</w:t>
+      </w:r>
+      <w:proofErr w:type="spellEnd"/>
+      <w:r>
+        <w:t xml:space="preserve">” te open, moet u op Files klikken </w:t>
+      </w:r>
+      <w:r>
+        <w:sym w:font="Wingdings" w:char="F0E0"/>
+      </w:r>
+      <w:r>
+        <w:t xml:space="preserve"> Open… </w:t>
+      </w:r>
+      <w:r>
+        <w:sym w:font="Wingdings" w:char="F0E0"/>
+      </w:r>
+      <w:r>
+        <w:t xml:space="preserve"> dan kunt u het bestand </w:t>
+      </w:r>
+      <w:r>
+        <w:t>selecteren en openen</w:t>
+      </w:r>
+      <w:r>
+        <w:t xml:space="preserve"> (open het bestand: </w:t>
+      </w:r>
+      <w:proofErr w:type="spellStart"/>
+      <w:r>
+        <w:rPr>
+          <w:b/>
+        </w:rPr>
+        <w:t>Netflix</w:t>
+      </w:r>
+      <w:proofErr w:type="spellEnd"/>
+      <w:r>
+        <w:rPr>
+          <w:b/>
+        </w:rPr>
+        <w:t xml:space="preserve"> </w:t>
+      </w:r>
+      <w:proofErr w:type="spellStart"/>
+      <w:r>
+        <w:rPr>
+          <w:b/>
+        </w:rPr>
+        <w:t>Statistics</w:t>
+      </w:r>
+      <w:proofErr w:type="spellEnd"/>
+      <w:r>
+        <w:rPr>
+          <w:b/>
+        </w:rPr>
+        <w:t xml:space="preserve"> Project</w:t>
+      </w:r>
+      <w:r>
+        <w:t>)</w:t>
+      </w:r>
+      <w:r>
+        <w:t>.</w:t>
+      </w:r>
+      <w:bookmarkStart w:id="3" w:name="_GoBack"/>
       <w:bookmarkEnd w:id="3"/>
-    </w:p>
-    <w:p>
-      <w:r>
-        <w:rPr>
-          <w:b/>
-        </w:rPr>
-        <w:t>Stap 1:</w:t>
-      </w:r>
-      <w:r>
-        <w:t xml:space="preserve"> </w:t>
-      </w:r>
-      <w:r>
-        <w:t>Om het project in “</w:t>
-      </w:r>
-      <w:proofErr w:type="spellStart"/>
-      <w:r>
-        <w:t>IntelliJ</w:t>
-      </w:r>
-      <w:proofErr w:type="spellEnd"/>
-      <w:r>
-        <w:t xml:space="preserve">” te open, moet u op Files klikken </w:t>
-      </w:r>
-      <w:r>
-        <w:sym w:font="Wingdings" w:char="F0E0"/>
-      </w:r>
-      <w:r>
-        <w:t xml:space="preserve"> Open… </w:t>
-      </w:r>
-      <w:r>
-        <w:sym w:font="Wingdings" w:char="F0E0"/>
-      </w:r>
-      <w:r>
-        <w:t xml:space="preserve"> dan kunt u het bestand </w:t>
-      </w:r>
-      <w:r>
-        <w:t>selecteren en openen</w:t>
-      </w:r>
-      <w:r>
-        <w:t xml:space="preserve"> (open het bestand: </w:t>
-      </w:r>
-      <w:proofErr w:type="spellStart"/>
-      <w:r>
-        <w:t>Netflix</w:t>
-      </w:r>
-      <w:proofErr w:type="spellEnd"/>
-      <w:r>
-        <w:t xml:space="preserve"> </w:t>
-      </w:r>
-      <w:proofErr w:type="spellStart"/>
-      <w:r>
-        <w:t>Statistics</w:t>
-      </w:r>
-      <w:proofErr w:type="spellEnd"/>
-      <w:r>
-        <w:t>)</w:t>
-      </w:r>
-      <w:r>
-        <w:t>.</w:t>
-      </w:r>
     </w:p>
     <w:p>
       <w:r>
@@ -4180,7 +4195,7 @@
 </file>
 
 <file path=customXml/itemProps1.xml><?xml version="1.0" encoding="utf-8"?>
-<ds:datastoreItem xmlns:ds="http://schemas.openxmlformats.org/officeDocument/2006/customXml" ds:itemID="{A777100F-1B77-4B49-B577-E374913B62C6}">
+<ds:datastoreItem xmlns:ds="http://schemas.openxmlformats.org/officeDocument/2006/customXml" ds:itemID="{4990B676-9258-4E23-8BE9-F21804E80C22}">
   <ds:schemaRefs>
     <ds:schemaRef ds:uri="http://schemas.openxmlformats.org/officeDocument/2006/bibliography"/>
   </ds:schemaRefs>

</xml_diff>